<commit_message>
The Impact Of Information Explosion
</commit_message>
<xml_diff>
--- a/6.The Impact of Information Explosion.docx
+++ b/6.The Impact of Information Explosion.docx
@@ -22,7 +22,28 @@
         <w:rPr>
           <w:rFonts w:hint="eastAsia"/>
         </w:rPr>
-        <w:t xml:space="preserve"> information explorsion,people can easily be distracted by irrelevant information.It</w:t>
+        <w:t xml:space="preserve"> information </w:t>
+      </w:r>
+      <w:proofErr w:type="spellStart"/>
+      <w:r>
+        <w:rPr>
+          <w:rFonts w:hint="eastAsia"/>
+        </w:rPr>
+        <w:t>explorsion,people</w:t>
+      </w:r>
+      <w:proofErr w:type="spellEnd"/>
+      <w:r>
+        <w:rPr>
+          <w:rFonts w:hint="eastAsia"/>
+        </w:rPr>
+        <w:t xml:space="preserve"> can easily be distracted by irrelevant </w:t>
+      </w:r>
+      <w:proofErr w:type="spellStart"/>
+      <w:r>
+        <w:rPr>
+          <w:rFonts w:hint="eastAsia"/>
+        </w:rPr>
+        <w:t>information.It</w:t>
       </w:r>
       <w:r>
         <w:t>’</w:t>
@@ -31,7 +52,14 @@
         <w:rPr>
           <w:rFonts w:hint="eastAsia"/>
         </w:rPr>
-        <w:t xml:space="preserve">s particularly well-known that a wealth of information creates a poverty of </w:t>
+        <w:t>s</w:t>
+      </w:r>
+      <w:proofErr w:type="spellEnd"/>
+      <w:r>
+        <w:rPr>
+          <w:rFonts w:hint="eastAsia"/>
+        </w:rPr>
+        <w:t xml:space="preserve"> particularly well-known that a wealth of information creates a poverty of </w:t>
       </w:r>
       <w:r>
         <w:t>attention</w:t>
@@ -41,31 +69,230 @@
           <w:rFonts w:hint="eastAsia"/>
         </w:rPr>
         <w:t>.</w:t>
-      </w:r>
-    </w:p>
-    <w:p>
-      <w:pPr>
-        <w:spacing w:line="220" w:lineRule="atLeast"/>
-        <w:rPr>
-          <w:rFonts w:hint="eastAsia"/>
-        </w:rPr>
-      </w:pPr>
-      <w:r>
-        <w:rPr>
-          <w:rFonts w:hint="eastAsia"/>
-        </w:rPr>
-        <w:t>Admittedly,a consideration amount of information expands our horizon and give us convenience.Just with a simple click,we can get a plent of information from the internet.We are so skilled at searching information online.Nevertheless,we seem at sea of information invariably when we open webpages for which the information is too abundant and much of then turn out to be useless.How can we avoid being lost in a wealth of information?</w:t>
       </w:r>
     </w:p>
     <w:p>
       <w:pPr>
         <w:spacing w:line="220" w:lineRule="atLeast"/>
       </w:pPr>
-      <w:r>
-        <w:rPr>
-          <w:rFonts w:hint="eastAsia"/>
-        </w:rPr>
-        <w:t>First of all,ensuring what information you want and make a list of them.Then you can save useful webpages which get you out of the time-consuming information.Last but not least,we should be self-control and never be attracted by the distracting information.As long as you follow those tips,you will get what you want efficiently.</w:t>
+      <w:proofErr w:type="spellStart"/>
+      <w:r>
+        <w:rPr>
+          <w:rFonts w:hint="eastAsia"/>
+        </w:rPr>
+        <w:t>Admittedly,a</w:t>
+      </w:r>
+      <w:proofErr w:type="spellEnd"/>
+      <w:r>
+        <w:rPr>
+          <w:rFonts w:hint="eastAsia"/>
+        </w:rPr>
+        <w:t xml:space="preserve"> consideration amount of information expands our horizon and give us </w:t>
+      </w:r>
+      <w:proofErr w:type="spellStart"/>
+      <w:r>
+        <w:rPr>
+          <w:rFonts w:hint="eastAsia"/>
+        </w:rPr>
+        <w:t>convenience.Just</w:t>
+      </w:r>
+      <w:proofErr w:type="spellEnd"/>
+      <w:r>
+        <w:rPr>
+          <w:rFonts w:hint="eastAsia"/>
+        </w:rPr>
+        <w:t xml:space="preserve"> with a simple </w:t>
+      </w:r>
+      <w:proofErr w:type="spellStart"/>
+      <w:r>
+        <w:rPr>
+          <w:rFonts w:hint="eastAsia"/>
+        </w:rPr>
+        <w:t>click,we</w:t>
+      </w:r>
+      <w:proofErr w:type="spellEnd"/>
+      <w:r>
+        <w:rPr>
+          <w:rFonts w:hint="eastAsia"/>
+        </w:rPr>
+        <w:t xml:space="preserve"> can get a plent</w:t>
+      </w:r>
+      <w:r>
+        <w:rPr>
+          <w:rFonts w:hint="eastAsia"/>
+        </w:rPr>
+        <w:t>y</w:t>
+      </w:r>
+      <w:r>
+        <w:rPr>
+          <w:rFonts w:hint="eastAsia"/>
+        </w:rPr>
+        <w:t xml:space="preserve"> of information from the </w:t>
+      </w:r>
+      <w:proofErr w:type="spellStart"/>
+      <w:r>
+        <w:rPr>
+          <w:rFonts w:hint="eastAsia"/>
+        </w:rPr>
+        <w:t>internet.We</w:t>
+      </w:r>
+      <w:proofErr w:type="spellEnd"/>
+      <w:r>
+        <w:rPr>
+          <w:rFonts w:hint="eastAsia"/>
+        </w:rPr>
+        <w:t xml:space="preserve"> are so skilled at searching information </w:t>
+      </w:r>
+      <w:proofErr w:type="spellStart"/>
+      <w:r>
+        <w:rPr>
+          <w:rFonts w:hint="eastAsia"/>
+        </w:rPr>
+        <w:t>online.Nevertheless,we</w:t>
+      </w:r>
+      <w:proofErr w:type="spellEnd"/>
+      <w:r>
+        <w:rPr>
+          <w:rFonts w:hint="eastAsia"/>
+        </w:rPr>
+        <w:t xml:space="preserve"> seem at sea of information invariably when we open </w:t>
+      </w:r>
+      <w:proofErr w:type="spellStart"/>
+      <w:r>
+        <w:rPr>
+          <w:rFonts w:hint="eastAsia"/>
+        </w:rPr>
+        <w:t>webpages</w:t>
+      </w:r>
+      <w:proofErr w:type="spellEnd"/>
+      <w:r>
+        <w:rPr>
+          <w:rFonts w:hint="eastAsia"/>
+        </w:rPr>
+        <w:t xml:space="preserve"> for which the information is too abundant and much of then turn out to be </w:t>
+      </w:r>
+      <w:proofErr w:type="spellStart"/>
+      <w:r>
+        <w:rPr>
+          <w:rFonts w:hint="eastAsia"/>
+        </w:rPr>
+        <w:t>useless.How</w:t>
+      </w:r>
+      <w:proofErr w:type="spellEnd"/>
+      <w:r>
+        <w:rPr>
+          <w:rFonts w:hint="eastAsia"/>
+        </w:rPr>
+        <w:t xml:space="preserve"> can we avoid being lost in a wealth of information?</w:t>
+      </w:r>
+    </w:p>
+    <w:p>
+      <w:pPr>
+        <w:spacing w:line="220" w:lineRule="atLeast"/>
+      </w:pPr>
+      <w:r>
+        <w:rPr>
+          <w:rFonts w:hint="eastAsia"/>
+        </w:rPr>
+        <w:t xml:space="preserve">First of </w:t>
+      </w:r>
+      <w:proofErr w:type="spellStart"/>
+      <w:r>
+        <w:rPr>
+          <w:rFonts w:hint="eastAsia"/>
+        </w:rPr>
+        <w:t>all,ensuring</w:t>
+      </w:r>
+      <w:proofErr w:type="spellEnd"/>
+      <w:r>
+        <w:rPr>
+          <w:rFonts w:hint="eastAsia"/>
+        </w:rPr>
+        <w:t xml:space="preserve"> what information you want and make a list of </w:t>
+      </w:r>
+      <w:proofErr w:type="spellStart"/>
+      <w:r>
+        <w:rPr>
+          <w:rFonts w:hint="eastAsia"/>
+        </w:rPr>
+        <w:t>them.Then</w:t>
+      </w:r>
+      <w:proofErr w:type="spellEnd"/>
+      <w:r>
+        <w:rPr>
+          <w:rFonts w:hint="eastAsia"/>
+        </w:rPr>
+        <w:t xml:space="preserve"> you can save useful </w:t>
+      </w:r>
+      <w:proofErr w:type="spellStart"/>
+      <w:r>
+        <w:rPr>
+          <w:rFonts w:hint="eastAsia"/>
+        </w:rPr>
+        <w:t>webpages</w:t>
+      </w:r>
+      <w:proofErr w:type="spellEnd"/>
+      <w:r>
+        <w:rPr>
+          <w:rFonts w:hint="eastAsia"/>
+        </w:rPr>
+        <w:t xml:space="preserve"> which get you out of the time-consuming </w:t>
+      </w:r>
+      <w:proofErr w:type="spellStart"/>
+      <w:r>
+        <w:rPr>
+          <w:rFonts w:hint="eastAsia"/>
+        </w:rPr>
+        <w:t>information.Last</w:t>
+      </w:r>
+      <w:proofErr w:type="spellEnd"/>
+      <w:r>
+        <w:rPr>
+          <w:rFonts w:hint="eastAsia"/>
+        </w:rPr>
+        <w:t xml:space="preserve"> but not </w:t>
+      </w:r>
+      <w:proofErr w:type="spellStart"/>
+      <w:r>
+        <w:rPr>
+          <w:rFonts w:hint="eastAsia"/>
+        </w:rPr>
+        <w:t>least,we</w:t>
+      </w:r>
+      <w:proofErr w:type="spellEnd"/>
+      <w:r>
+        <w:rPr>
+          <w:rFonts w:hint="eastAsia"/>
+        </w:rPr>
+        <w:t xml:space="preserve"> should be self-control and never be attracted by the distracting </w:t>
+      </w:r>
+      <w:proofErr w:type="spellStart"/>
+      <w:r>
+        <w:rPr>
+          <w:rFonts w:hint="eastAsia"/>
+        </w:rPr>
+        <w:t>information.As</w:t>
+      </w:r>
+      <w:proofErr w:type="spellEnd"/>
+      <w:r>
+        <w:rPr>
+          <w:rFonts w:hint="eastAsia"/>
+        </w:rPr>
+        <w:t xml:space="preserve"> long as you follow those </w:t>
+      </w:r>
+      <w:proofErr w:type="spellStart"/>
+      <w:r>
+        <w:rPr>
+          <w:rFonts w:hint="eastAsia"/>
+        </w:rPr>
+        <w:t>tips,you</w:t>
+      </w:r>
+      <w:proofErr w:type="spellEnd"/>
+      <w:r>
+        <w:rPr>
+          <w:rFonts w:hint="eastAsia"/>
+        </w:rPr>
+        <w:t xml:space="preserve"> will get what you want efficiently.</w:t>
       </w:r>
     </w:p>
     <w:sectPr>

</xml_diff>